<commit_message>
part 1 with plot and update report- assigment 3
</commit_message>
<xml_diff>
--- a/assigment_3/report1.docx
+++ b/assigment_3/report1.docx
@@ -7,10 +7,7 @@
         <w:jc w:val="center"/>
       </w:pPr>
       <w:r>
-        <w:t>R</w:t>
-      </w:r>
-      <w:r>
-        <w:t>eport</w:t>
+        <w:t>Report</w:t>
       </w:r>
       <w:r>
         <w:t xml:space="preserve"> </w:t>
@@ -27,22 +24,312 @@
       </w:r>
       <w:r>
         <w:t>hilo Avital 206487407</w:t>
+      </w:r>
+      <w:r>
+        <w:t xml:space="preserve">  </w:t>
+      </w:r>
+      <w:r>
+        <w:t>Tamar Michelson 323805861</w:t>
       </w:r>
     </w:p>
     <w:p>
       <w:pPr>
-        <w:jc w:val="center"/>
+        <w:rPr>
+          <w:b/>
+          <w:bCs/>
+          <w:lang w:val="en-US"/>
+        </w:rPr>
       </w:pPr>
       <w:r>
-        <w:t>Tamar Michelson 323805861</w:t>
+        <w:rPr>
+          <w:b/>
+          <w:bCs/>
+          <w:lang w:val="en-US"/>
+        </w:rPr>
+        <w:t>1. Dataset</w:t>
       </w:r>
     </w:p>
-    <w:p/>
-    <w:p/>
     <w:p>
       <w:pPr>
-        <w:jc w:val="center"/>
+        <w:rPr>
+          <w:lang w:val="en-US"/>
+        </w:rPr>
       </w:pPr>
+      <w:r>
+        <w:rPr>
+          <w:lang w:val="en-US"/>
+        </w:rPr>
+        <w:t>The model was trained on 1000 sequences: 500 positive and 500 negative examples. The same number of samples were used for the test set.</w:t>
+      </w:r>
+    </w:p>
+    <w:p>
+      <w:pPr>
+        <w:rPr>
+          <w:b/>
+          <w:bCs/>
+          <w:lang w:val="en-US"/>
+        </w:rPr>
+      </w:pPr>
+      <w:r>
+        <w:rPr>
+          <w:b/>
+          <w:bCs/>
+          <w:lang w:val="en-US"/>
+        </w:rPr>
+        <w:t>2. Model Architecture</w:t>
+      </w:r>
+    </w:p>
+    <w:p>
+      <w:pPr>
+        <w:rPr>
+          <w:lang w:val="en-US"/>
+        </w:rPr>
+      </w:pPr>
+      <w:r>
+        <w:rPr>
+          <w:lang w:val="en-US"/>
+        </w:rPr>
+        <w:t xml:space="preserve">The model used is an LSTM-based acceptor with an embedding layer, followed by an </w:t>
+      </w:r>
+      <w:proofErr w:type="spellStart"/>
+      <w:r>
+        <w:rPr>
+          <w:lang w:val="en-US"/>
+        </w:rPr>
+        <w:t>LSTMCell</w:t>
+      </w:r>
+      <w:proofErr w:type="spellEnd"/>
+      <w:r>
+        <w:rPr>
+          <w:lang w:val="en-US"/>
+        </w:rPr>
+        <w:t xml:space="preserve"> and a multi-layer perceptron with one hidden layer (16 units, ReLU activation) and a final output layer for binary classification.</w:t>
+      </w:r>
+    </w:p>
+    <w:p>
+      <w:pPr>
+        <w:rPr>
+          <w:b/>
+          <w:bCs/>
+          <w:lang w:val="en-US"/>
+        </w:rPr>
+      </w:pPr>
+      <w:r>
+        <w:rPr>
+          <w:b/>
+          <w:bCs/>
+          <w:lang w:val="en-US"/>
+        </w:rPr>
+        <w:t>3. Training Details</w:t>
+      </w:r>
+    </w:p>
+    <w:p>
+      <w:pPr>
+        <w:rPr>
+          <w:sz w:val="20"/>
+          <w:szCs w:val="20"/>
+          <w:lang w:val="en-US"/>
+        </w:rPr>
+      </w:pPr>
+      <w:r>
+        <w:rPr>
+          <w:sz w:val="20"/>
+          <w:szCs w:val="20"/>
+          <w:lang w:val="en-US"/>
+        </w:rPr>
+        <w:t>• Embedding dimension: 16</w:t>
+      </w:r>
+      <w:r>
+        <w:rPr>
+          <w:sz w:val="20"/>
+          <w:szCs w:val="20"/>
+          <w:lang w:val="en-US"/>
+        </w:rPr>
+        <w:br/>
+        <w:t>• Hidden dimension: 128</w:t>
+      </w:r>
+      <w:r>
+        <w:rPr>
+          <w:sz w:val="20"/>
+          <w:szCs w:val="20"/>
+          <w:lang w:val="en-US"/>
+        </w:rPr>
+        <w:br/>
+        <w:t>• Optimizer: Adam</w:t>
+      </w:r>
+      <w:r>
+        <w:rPr>
+          <w:sz w:val="20"/>
+          <w:szCs w:val="20"/>
+          <w:lang w:val="en-US"/>
+        </w:rPr>
+        <w:br/>
+        <w:t>• Loss: Binary Cross-Entropy with Logits</w:t>
+      </w:r>
+      <w:r>
+        <w:rPr>
+          <w:sz w:val="20"/>
+          <w:szCs w:val="20"/>
+          <w:lang w:val="en-US"/>
+        </w:rPr>
+        <w:br/>
+        <w:t>• Epochs: 10</w:t>
+      </w:r>
+      <w:r>
+        <w:rPr>
+          <w:sz w:val="20"/>
+          <w:szCs w:val="20"/>
+          <w:lang w:val="en-US"/>
+        </w:rPr>
+        <w:br/>
+        <w:t>• Batch size: 64</w:t>
+      </w:r>
+      <w:r>
+        <w:rPr>
+          <w:sz w:val="20"/>
+          <w:szCs w:val="20"/>
+          <w:lang w:val="en-US"/>
+        </w:rPr>
+        <w:br/>
+        <w:t>• Learning rate: 0.001</w:t>
+      </w:r>
+    </w:p>
+    <w:p>
+      <w:pPr>
+        <w:rPr>
+          <w:b/>
+          <w:bCs/>
+          <w:lang w:val="en-US"/>
+        </w:rPr>
+      </w:pPr>
+      <w:r>
+        <w:rPr>
+          <w:b/>
+          <w:bCs/>
+          <w:lang w:val="en-US"/>
+        </w:rPr>
+        <w:t>4. Performance</w:t>
+      </w:r>
+    </w:p>
+    <w:p>
+      <w:pPr>
+        <w:rPr>
+          <w:lang w:val="en-US"/>
+        </w:rPr>
+      </w:pPr>
+      <w:r>
+        <w:rPr>
+          <w:lang w:val="en-US"/>
+        </w:rPr>
+        <w:t xml:space="preserve">The model was evaluated on a separate test set. The final test accuracy was approximately reported per epoch and converged above 0.9. Training time and step count are printed to </w:t>
+      </w:r>
+      <w:proofErr w:type="spellStart"/>
+      <w:r>
+        <w:rPr>
+          <w:lang w:val="en-US"/>
+        </w:rPr>
+        <w:t>stdout</w:t>
+      </w:r>
+      <w:proofErr w:type="spellEnd"/>
+      <w:r>
+        <w:rPr>
+          <w:lang w:val="en-US"/>
+        </w:rPr>
+        <w:t>.</w:t>
+      </w:r>
+    </w:p>
+    <w:p>
+      <w:pPr>
+        <w:rPr>
+          <w:b/>
+          <w:bCs/>
+          <w:lang w:val="en-US"/>
+        </w:rPr>
+      </w:pPr>
+      <w:r>
+        <w:rPr>
+          <w:b/>
+          <w:bCs/>
+          <w:lang w:val="en-US"/>
+        </w:rPr>
+        <w:t>5. Observations and Fixes</w:t>
+      </w:r>
+    </w:p>
+    <w:p>
+      <w:pPr>
+        <w:rPr>
+          <w:b/>
+          <w:bCs/>
+          <w:lang w:val="en-US"/>
+        </w:rPr>
+      </w:pPr>
+      <w:r>
+        <w:rPr>
+          <w:lang w:val="en-US"/>
+        </w:rPr>
+        <w:t>Some key aspects in model development included proper masking of padded elements in sequences to prevent state updates for padding. Initial trials showed high training accuracy but required adjustments for generalization such as tuning learning rate and embedding dimension.</w:t>
+      </w:r>
+    </w:p>
+    <w:p>
+      <w:pPr>
+        <w:rPr>
+          <w:lang w:val="en-US"/>
+        </w:rPr>
+      </w:pPr>
+      <w:r>
+        <w:rPr>
+          <w:noProof/>
+          <w:lang w:val="en-US"/>
+        </w:rPr>
+        <w:drawing>
+          <wp:inline distT="0" distB="0" distL="0" distR="0" wp14:anchorId="421FFBA0" wp14:editId="7B6A5219">
+            <wp:extent cx="4754880" cy="2377726"/>
+            <wp:effectExtent l="0" t="0" r="7620" b="3810"/>
+            <wp:docPr id="1715245124" name="Picture 1"/>
+            <wp:cNvGraphicFramePr>
+              <a:graphicFrameLocks xmlns:a="http://schemas.openxmlformats.org/drawingml/2006/main" noChangeAspect="1"/>
+            </wp:cNvGraphicFramePr>
+            <a:graphic xmlns:a="http://schemas.openxmlformats.org/drawingml/2006/main">
+              <a:graphicData uri="http://schemas.openxmlformats.org/drawingml/2006/picture">
+                <pic:pic xmlns:pic="http://schemas.openxmlformats.org/drawingml/2006/picture">
+                  <pic:nvPicPr>
+                    <pic:cNvPr id="0" name="Picture 1"/>
+                    <pic:cNvPicPr>
+                      <a:picLocks noChangeAspect="1" noChangeArrowheads="1"/>
+                    </pic:cNvPicPr>
+                  </pic:nvPicPr>
+                  <pic:blipFill>
+                    <a:blip r:embed="rId4">
+                      <a:extLst>
+                        <a:ext uri="{28A0092B-C50C-407E-A947-70E740481C1C}">
+                          <a14:useLocalDpi xmlns:a14="http://schemas.microsoft.com/office/drawing/2010/main" val="0"/>
+                        </a:ext>
+                      </a:extLst>
+                    </a:blip>
+                    <a:srcRect/>
+                    <a:stretch>
+                      <a:fillRect/>
+                    </a:stretch>
+                  </pic:blipFill>
+                  <pic:spPr bwMode="auto">
+                    <a:xfrm>
+                      <a:off x="0" y="0"/>
+                      <a:ext cx="4839540" cy="2420061"/>
+                    </a:xfrm>
+                    <a:prstGeom prst="rect">
+                      <a:avLst/>
+                    </a:prstGeom>
+                    <a:noFill/>
+                    <a:ln>
+                      <a:noFill/>
+                    </a:ln>
+                  </pic:spPr>
+                </pic:pic>
+              </a:graphicData>
+            </a:graphic>
+          </wp:inline>
+        </w:drawing>
+      </w:r>
     </w:p>
     <w:sectPr>
       <w:pgSz w:w="11906" w:h="16838"/>

</xml_diff>

<commit_message>
part 2 - lang9 results report-part 1  assigment 3
</commit_message>
<xml_diff>
--- a/assigment_3/report1.docx
+++ b/assigment_3/report1.docx
@@ -20,21 +20,13 @@
         <w:t>S</w:t>
       </w:r>
       <w:r>
-        <w:t xml:space="preserve">hilo Avital </w:t>
-      </w:r>
-      <w:proofErr w:type="gramStart"/>
-      <w:r>
-        <w:t>206487407</w:t>
+        <w:t>hilo Avital 206487407</w:t>
       </w:r>
       <w:r>
         <w:t xml:space="preserve">  </w:t>
       </w:r>
       <w:r>
-        <w:t>Tamar</w:t>
-      </w:r>
-      <w:proofErr w:type="gramEnd"/>
-      <w:r>
-        <w:t xml:space="preserve"> Michelson 323805861</w:t>
+        <w:t>Tamar Michelson 323805861</w:t>
       </w:r>
     </w:p>
     <w:p>
@@ -42,6 +34,7 @@
         <w:rPr>
           <w:b/>
           <w:bCs/>
+          <w:rtl/>
           <w:lang w:val="en-US"/>
         </w:rPr>
       </w:pPr>
@@ -57,28 +50,13 @@
     <w:p>
       <w:pPr>
         <w:rPr>
+          <w:b/>
+          <w:bCs/>
           <w:lang w:val="en-US"/>
         </w:rPr>
       </w:pPr>
       <w:r>
-        <w:rPr>
-          <w:lang w:val="en-US"/>
-        </w:rPr>
-        <w:t xml:space="preserve">The model was trained </w:t>
-      </w:r>
-      <w:proofErr w:type="gramStart"/>
-      <w:r>
-        <w:rPr>
-          <w:lang w:val="en-US"/>
-        </w:rPr>
-        <w:t>on</w:t>
-      </w:r>
-      <w:proofErr w:type="gramEnd"/>
-      <w:r>
-        <w:rPr>
-          <w:lang w:val="en-US"/>
-        </w:rPr>
-        <w:t xml:space="preserve"> 1000 sequences: 500 positive and 500 negative examples. The same number of samples were used for the test set.</w:t>
+        <w:t>There are 10,000 sequences, 5,000 positive examples, and 5,000 negative examples. Of these, the model was trained on 8,000 sequences and tested on 2,000 sequences.</w:t>
       </w:r>
     </w:p>
     <w:p>
@@ -108,14 +86,14 @@
         <w:rPr>
           <w:lang w:val="en-US"/>
         </w:rPr>
-        <w:t>The model used is an LSTM-based acceptor with an embedding layer, an L</w:t>
+        <w:t xml:space="preserve">The model used is an LSTM-based acceptor with an embedding layer, an </w:t>
       </w:r>
       <w:proofErr w:type="spellStart"/>
       <w:r>
         <w:rPr>
           <w:lang w:val="en-US"/>
         </w:rPr>
-        <w:t>STMCell</w:t>
+        <w:t>LSTMCell</w:t>
       </w:r>
       <w:proofErr w:type="spellEnd"/>
       <w:r>
@@ -233,6 +211,8 @@
     <w:p>
       <w:pPr>
         <w:rPr>
+          <w:rFonts w:hint="cs"/>
+          <w:rtl/>
           <w:lang w:val="en-US"/>
         </w:rPr>
       </w:pPr>
@@ -277,6 +257,37 @@
           <w:lang w:val="en-US"/>
         </w:rPr>
         <w:t>.</w:t>
+      </w:r>
+      <w:r>
+        <w:rPr>
+          <w:rFonts w:ascii="Segoe UI" w:hAnsi="Segoe UI" w:cs="Segoe UI"/>
+          <w:color w:val="000000"/>
+          <w:sz w:val="21"/>
+          <w:szCs w:val="21"/>
+        </w:rPr>
+        <w:t xml:space="preserve"> </w:t>
+      </w:r>
+      <w:r>
+        <w:t>The results were good and the model learned excellently to separate the right and wrong sequences</w:t>
+      </w:r>
+      <w:r>
+        <w:rPr>
+          <w:rFonts w:hint="cs"/>
+          <w:rtl/>
+        </w:rPr>
+        <w:t>.</w:t>
+      </w:r>
+      <w:r>
+        <w:rPr>
+          <w:rFonts w:ascii="Segoe UI" w:hAnsi="Segoe UI" w:cs="Segoe UI"/>
+          <w:color w:val="000000"/>
+          <w:sz w:val="21"/>
+          <w:szCs w:val="21"/>
+        </w:rPr>
+        <w:t xml:space="preserve"> </w:t>
+      </w:r>
+      <w:r>
+        <w:t>Already in the first EPOCH the model converged to good results. It took a minute on a PC.</w:t>
       </w:r>
     </w:p>
     <w:p>
@@ -308,21 +319,7 @@
         <w:rPr>
           <w:lang w:val="en-US"/>
         </w:rPr>
-        <w:t xml:space="preserve">Some key aspects in model development </w:t>
-      </w:r>
-      <w:proofErr w:type="gramStart"/>
-      <w:r>
-        <w:rPr>
-          <w:lang w:val="en-US"/>
-        </w:rPr>
-        <w:t>included</w:t>
-      </w:r>
-      <w:proofErr w:type="gramEnd"/>
-      <w:r>
-        <w:rPr>
-          <w:lang w:val="en-US"/>
-        </w:rPr>
-        <w:t xml:space="preserve"> proper masking of padded elements in sequences to prevent state updates for padding. Initial trials showed high training accuracy but required adjustments for generalization such as tuning learning rate and embedding dimension.</w:t>
+        <w:t>Some key aspects in model development included proper masking of padded elements in sequences to prevent state updates for padding. Initial trials showed high training accuracy but required adjustments for generalization such as tuning learning rate and embedding dimension.</w:t>
       </w:r>
     </w:p>
     <w:p>
@@ -336,6 +333,7 @@
           <w:noProof/>
           <w:lang w:val="en-US"/>
         </w:rPr>
+        <w:lastRenderedPageBreak/>
         <w:drawing>
           <wp:inline distT="0" distB="0" distL="0" distR="0" wp14:anchorId="421FFBA0" wp14:editId="2DCBAFBD">
             <wp:extent cx="4659464" cy="2330012"/>

</xml_diff>